<commit_message>
Update contact information with a new email address
Update the email address across multiple files including README.md, chatbot.js, various resume generation scripts (create_docx_resume.py, create_pdf_resume.py, resume_generator.py), and frontend index.html. Also update the Git user email in fix_git_and_link.sh and fix_git_replit.sh.

Replit-Commit-Author: Agent
Replit-Commit-Session-Id: 9f2d6c68-08d5-4db1-b541-c02e23d68f32
Replit-Commit-Checkpoint-Type: full_checkpoint
Replit-Commit-Screenshot-Url: https://storage.googleapis.com/screenshot-production-us-central1/1ec31d1e-cc39-469b-b1b7-c57fbd5c68cf/9f2d6c68-08d5-4db1-b541-c02e23d68f32/9HdMj7H
</commit_message>
<xml_diff>
--- a/resume.docx
+++ b/resume.docx
@@ -13,14 +13,19 @@
         </w:rPr>
         <w:t>Miguel A. Gonzalez Almonte</w:t>
       </w:r>
+    </w:p>
+    <w:p>
+      <w:pPr>
+        <w:spacing w:after="120"/>
+        <w:jc w:val="center"/>
+      </w:pPr>
       <w:r>
-        <w:br/>
-        <w:t>Plano, TX • 787-367-9843 • mgonzalez869@gmail.com</w:t>
-        <w:br/>
+        <w:t>Plano, TX • 787-367-9843 • mg.systems.dev@gmail.com</w:t>
       </w:r>
     </w:p>
     <w:p>
       <w:pPr>
+        <w:spacing w:after="240"/>
         <w:jc w:val="center"/>
       </w:pPr>
       <w:hyperlink r:id="rId9">
@@ -57,77 +62,467 @@
         </w:r>
       </w:hyperlink>
     </w:p>
-    <w:p/>
+    <w:p>
+      <w:pPr>
+        <w:spacing w:after="240"/>
+        <w:jc w:val="center"/>
+      </w:pPr>
+      <w:r>
+        <w:rPr>
+          <w:b/>
+          <w:sz w:val="24"/>
+        </w:rPr>
+        <w:t>AI Systems Builder | GPT-Powered Workflow Architect | Operational Intelligence Technologist</w:t>
+      </w:r>
+    </w:p>
+    <w:p>
+      <w:pPr>
+        <w:pStyle w:val="Heading1"/>
+        <w:jc w:val="left"/>
+      </w:pPr>
+      <w:r>
+        <w:t>PROFESSIONAL SUMMARY</w:t>
+      </w:r>
+    </w:p>
+    <w:p>
+      <w:pPr>
+        <w:spacing w:after="240"/>
+      </w:pPr>
+      <w:r>
+        <w:t>AI systems builder with deep roots in operations leadership and a self-driven path into software design, automation, and GPT agent architecture. I've built and deployed intelligent tools that replaced spreadsheets, reduced operational delays, and brought logic-based coordination into live operational environments. My systems are not experiments — they are active solutions used in production to enforce lifecycle integrity, audit state transitions, and support non-technical users.</w:t>
+        <w:br/>
+        <w:br/>
+        <w:t>Though I've never held a formal software title, I've architected AI assistants, Python dashboards, and decision frameworks that reflect enterprise-grade thinking and field-tested pragmatism. My work lives at the intersection of operational intelligence and systems clarity — where good logic can save time, prevent errors, and build trust.</w:t>
+        <w:br/>
+        <w:br/>
+        <w:t>Now seeking roles where I can continue designing agent-powered workflows, internal tools, and smart coordination systems — especially in environments that value practical intelligence, not just pedigree.</w:t>
+      </w:r>
+    </w:p>
+    <w:p>
+      <w:pPr>
+        <w:pStyle w:val="Heading1"/>
+        <w:jc w:val="left"/>
+      </w:pPr>
+      <w:r>
+        <w:t>SKILLS SUMMARY</w:t>
+      </w:r>
+    </w:p>
     <w:p>
       <w:r>
         <w:rPr>
           <w:b/>
+          <w:sz w:val="22"/>
         </w:rPr>
-        <w:t>Target Roles:</w:t>
-      </w:r>
-      <w:r>
-        <w:br/>
-        <w:t>AI Engineer • Internal Tools Developer • Workflow Automation Specialist • GPT Systems Architect</w:t>
+        <w:t>AI &amp; LLM Systems</w:t>
       </w:r>
     </w:p>
-    <w:p/>
+    <w:p>
+      <w:pPr>
+        <w:spacing w:after="60"/>
+      </w:pPr>
+      <w:r>
+        <w:t>• GPT Agent Design, Prompt Architecture, Logic Scaffolding, 16-Block Canvas Systems</w:t>
+      </w:r>
+    </w:p>
+    <w:p>
+      <w:pPr>
+        <w:spacing w:after="60"/>
+      </w:pPr>
+      <w:r>
+        <w:t>• Recursive Flows, Task Routing Systems, Lifecycle Modeling, Behavioral Frameworks</w:t>
+      </w:r>
+    </w:p>
+    <w:p>
+      <w:pPr>
+        <w:spacing w:after="60"/>
+      </w:pPr>
+      <w:r>
+        <w:t>• Role-Based Interaction Flows, Educational AI Design, Cognitive Load Adaptation</w:t>
+      </w:r>
+    </w:p>
+    <w:p>
+      <w:pPr>
+        <w:spacing w:after="60"/>
+      </w:pPr>
+      <w:r>
+        <w:t>• Clean Architecture Specification, GTPS Framework, Modular Dialogue Systems</w:t>
+      </w:r>
+    </w:p>
     <w:p>
       <w:r>
         <w:rPr>
           <w:b/>
+          <w:sz w:val="22"/>
         </w:rPr>
-        <w:t>AI Systems Builder | GPT Workflow Architect | Operational Intelligence Technologist</w:t>
+        <w:t>Python Development</w:t>
+      </w:r>
+    </w:p>
+    <w:p>
+      <w:pPr>
+        <w:spacing w:after="60"/>
+      </w:pPr>
+      <w:r>
+        <w:t>• Python 3 (Modular Scripting, DTO Structures, API Development, GUI Applications)</w:t>
+      </w:r>
+    </w:p>
+    <w:p>
+      <w:pPr>
+        <w:spacing w:after="60"/>
+      </w:pPr>
+      <w:r>
+        <w:t>• Pandas (Data Structuring, Filtering, Export Pipelines, Analytics)</w:t>
+      </w:r>
+    </w:p>
+    <w:p>
+      <w:pPr>
+        <w:spacing w:after="60"/>
+      </w:pPr>
+      <w:r>
+        <w:t>• PySide6 and Tkinter (GUI Architecture, Interactive Learning Environments, Desktop Applications)</w:t>
+      </w:r>
+    </w:p>
+    <w:p>
+      <w:pPr>
+        <w:spacing w:after="60"/>
+      </w:pPr>
+      <w:r>
+        <w:t>• FastAPI (Lightweight API Services, Database Integration)</w:t>
+      </w:r>
+    </w:p>
+    <w:p>
+      <w:pPr>
+        <w:spacing w:after="60"/>
+      </w:pPr>
+      <w:r>
+        <w:t>• SQLite and Supabase (Layered DB Use, State Tracing, Cloud Integration)</w:t>
       </w:r>
     </w:p>
     <w:p>
       <w:r>
-        <w:t>Systems-focused builder with deep roots in operations leadership and a forward trajectory in AI-powered automation. I design decision-support systems that replace spreadsheets with logic-driven tools — reducing delays, enforcing lifecycle logic, and supporting team coordination in real time.</w:t>
-        <w:br/>
-        <w:br/>
-        <w:t>My portfolio includes production-used agents, dashboards, and Python-based platforms built from scratch — not in theory, but in live operational environments. I thrive at the intersection of practical coordination and scalable AI tooling.</w:t>
+        <w:rPr>
+          <w:b/>
+          <w:sz w:val="22"/>
+        </w:rPr>
+        <w:t>Data &amp; Dashboards</w:t>
       </w:r>
     </w:p>
-    <w:p/>
+    <w:p>
+      <w:pPr>
+        <w:spacing w:after="60"/>
+      </w:pPr>
+      <w:r>
+        <w:t>• Excel (Advanced Formulas, VBA, Macros, Conditional Logic)</w:t>
+      </w:r>
+    </w:p>
+    <w:p>
+      <w:pPr>
+        <w:spacing w:after="60"/>
+      </w:pPr>
+      <w:r>
+        <w:t>• Power BI (Custom Dashboards, Workflow Reporting, Analytics)</w:t>
+      </w:r>
+    </w:p>
+    <w:p>
+      <w:pPr>
+        <w:spacing w:after="60"/>
+      </w:pPr>
+      <w:r>
+        <w:t>• CMMS Data Structuring, Delay Tracking Logic, Heatmaps and Export Systems</w:t>
+      </w:r>
+    </w:p>
+    <w:p>
+      <w:pPr>
+        <w:spacing w:after="60"/>
+      </w:pPr>
+      <w:r>
+        <w:t>• Real-time Analytics, Service Manager Consoles, Performance Metrics</w:t>
+      </w:r>
+    </w:p>
     <w:p>
       <w:r>
         <w:rPr>
           <w:b/>
+          <w:sz w:val="22"/>
         </w:rPr>
-        <w:t>Core Tools &amp; Technologies</w:t>
+        <w:t>No-Code / Low-Code Web Deployment</w:t>
+      </w:r>
+    </w:p>
+    <w:p>
+      <w:pPr>
+        <w:spacing w:after="60"/>
+      </w:pPr>
+      <w:r>
+        <w:t>• Replit: Web Page Design &amp; Deployment (HTML Structuring, Visual Flow, Script Integration)</w:t>
+      </w:r>
+    </w:p>
+    <w:p>
+      <w:pPr>
+        <w:spacing w:after="60"/>
+      </w:pPr>
+      <w:r>
+        <w:t>• Layout &amp; Usability Architecture (Fonts, Spacing, Mobile-Friendliness, User Interaction)</w:t>
+      </w:r>
+    </w:p>
+    <w:p>
+      <w:pPr>
+        <w:spacing w:after="60"/>
+      </w:pPr>
+      <w:r>
+        <w:t>• Integration of Tools: Formspree, Netlify, Cloudflare for Functional Delivery</w:t>
+      </w:r>
+    </w:p>
+    <w:p>
+      <w:pPr>
+        <w:spacing w:after="60"/>
+      </w:pPr>
+      <w:r>
+        <w:t>• Full-stack launch using prebuilt components and code remixing</w:t>
+      </w:r>
+    </w:p>
+    <w:p>
+      <w:pPr>
+        <w:spacing w:after="60"/>
+      </w:pPr>
+      <w:r>
+        <w:t>• UX-Focused Page Building: Professional design without hand-coding</w:t>
       </w:r>
     </w:p>
     <w:p>
       <w:r>
-        <w:t>Languages &amp; Frameworks: Python • FastAPI • PySide6 • Tkinter • VBA • SQLite • Supabase</w:t>
+        <w:rPr>
+          <w:b/>
+          <w:sz w:val="22"/>
+        </w:rPr>
+        <w:t>Workflow Automation</w:t>
+      </w:r>
+    </w:p>
+    <w:p>
+      <w:pPr>
+        <w:spacing w:after="60"/>
+      </w:pPr>
+      <w:r>
+        <w:t>• Legacy System Modernization, Excel-to-System Migration</w:t>
+      </w:r>
+    </w:p>
+    <w:p>
+      <w:pPr>
+        <w:spacing w:after="60"/>
+      </w:pPr>
+      <w:r>
+        <w:t>• Process Optimization, Business Intelligence, Operations Intelligence</w:t>
+      </w:r>
+    </w:p>
+    <w:p>
+      <w:pPr>
+        <w:spacing w:after="60"/>
+      </w:pPr>
+      <w:r>
+        <w:t>• Task Template Systems, Lifecycle Orchestration, State Management</w:t>
+      </w:r>
+    </w:p>
+    <w:p>
+      <w:pPr>
+        <w:spacing w:after="60"/>
+      </w:pPr>
+      <w:r>
+        <w:t>• Rapid Web Application Development, Full-Stack Solutions</w:t>
+      </w:r>
+    </w:p>
+    <w:p>
+      <w:pPr>
+        <w:pStyle w:val="Heading1"/>
+        <w:jc w:val="left"/>
+      </w:pPr>
+      <w:r>
+        <w:t>PROFESSIONAL EXPERIENCE</w:t>
       </w:r>
     </w:p>
     <w:p>
       <w:r>
-        <w:t>AI &amp; LLMs: GPT-4 • LangChain • Prompt Engineering • Agent Workflows</w:t>
+        <w:rPr>
+          <w:b/>
+          <w:sz w:val="22"/>
+        </w:rPr>
+        <w:t>Service Maintenance Manager</w:t>
+      </w:r>
+      <w:r>
+        <w:t xml:space="preserve"> | MAA – Dallas, TX</w:t>
+      </w:r>
+    </w:p>
+    <w:p>
+      <w:pPr>
+        <w:jc w:val="right"/>
+      </w:pPr>
+      <w:r>
+        <w:t>Jun 2023 – Present</w:t>
+      </w:r>
+    </w:p>
+    <w:p>
+      <w:pPr>
+        <w:pStyle w:val="ListBullet"/>
+      </w:pPr>
+      <w:r>
+        <w:t>Led service operations across 3 multifamily properties while designing and deploying the Make Ready Digital Board (DMRB) — a logic-based AI tool used live to coordinate unit readiness</w:t>
+      </w:r>
+    </w:p>
+    <w:p>
+      <w:pPr>
+        <w:pStyle w:val="ListBullet"/>
+      </w:pPr>
+      <w:r>
+        <w:t>Replaced manual spreadsheets with a state-resolved Python system using DTOs, task templates, and lifecycle enforcement</w:t>
+      </w:r>
+    </w:p>
+    <w:p>
+      <w:pPr>
+        <w:pStyle w:val="ListBullet"/>
+      </w:pPr>
+      <w:r>
+        <w:t>Built audit-safe, role-scoped task flows with offline queueing, conflict detection, and automatic readiness locking</w:t>
+      </w:r>
+    </w:p>
+    <w:p>
+      <w:pPr>
+        <w:pStyle w:val="ListBullet"/>
+      </w:pPr>
+      <w:r>
+        <w:t>Reduced unit turnover time from 13–20 days to 7 through system-led coordination and real-time visibility</w:t>
+      </w:r>
+    </w:p>
+    <w:p>
+      <w:pPr>
+        <w:pStyle w:val="ListBullet"/>
+      </w:pPr>
+      <w:r>
+        <w:t>Integrated Python (Pandas, PySide6, FastAPI), SQLite, and Supabase to enable full-stack functionality</w:t>
       </w:r>
     </w:p>
     <w:p>
       <w:r>
-        <w:t>Automation &amp; Dashboards: Pandas • Power BI • CMMS Integration • Excel Macros</w:t>
+        <w:rPr>
+          <w:b/>
+          <w:sz w:val="22"/>
+        </w:rPr>
+        <w:t>Service Manager</w:t>
+      </w:r>
+      <w:r>
+        <w:t xml:space="preserve"> | RPM Living – Dallas, TX</w:t>
+      </w:r>
+    </w:p>
+    <w:p>
+      <w:pPr>
+        <w:jc w:val="right"/>
+      </w:pPr>
+      <w:r>
+        <w:t>May 2022 – Jun 2023</w:t>
+      </w:r>
+    </w:p>
+    <w:p>
+      <w:pPr>
+        <w:pStyle w:val="ListBullet"/>
+      </w:pPr>
+      <w:r>
+        <w:t>Directed daily service operations at a high-volume multifamily property, overseeing technician workflows, vendor schedules, and turnover timelines</w:t>
+      </w:r>
+    </w:p>
+    <w:p>
+      <w:pPr>
+        <w:pStyle w:val="ListBullet"/>
+      </w:pPr>
+      <w:r>
+        <w:t>Built and deployed custom Excel dashboards to reduce admin friction, improve task tracking, and align team focus</w:t>
+      </w:r>
+    </w:p>
+    <w:p>
+      <w:pPr>
+        <w:pStyle w:val="ListBullet"/>
+      </w:pPr>
+      <w:r>
+        <w:t>Applied Agile-style planning methods to improve technician coverage and reduce backlog</w:t>
+      </w:r>
+    </w:p>
+    <w:p>
+      <w:pPr>
+        <w:pStyle w:val="ListBullet"/>
+      </w:pPr>
+      <w:r>
+        <w:t>Created SOPs and structured vendor workflows to streamline unit turnover</w:t>
       </w:r>
     </w:p>
     <w:p>
       <w:r>
-        <w:t>Deployment &amp; UX: Replit • Netlify • HTML/CSS • Low-Code Architecture</w:t>
+        <w:rPr>
+          <w:b/>
+          <w:sz w:val="22"/>
+        </w:rPr>
+        <w:t>Operations Assistant → Kitchen Manager</w:t>
+      </w:r>
+      <w:r>
+        <w:t xml:space="preserve"> | Universal Studios – Orlando, FL</w:t>
       </w:r>
     </w:p>
     <w:p>
+      <w:pPr>
+        <w:jc w:val="right"/>
+      </w:pPr>
       <w:r>
-        <w:t>DevOps &amp; Logic Design: Git • Modular Architecture • DTOs • Lifecycle Mapping • Role-Based Flows</w:t>
+        <w:t>2009 – 2018</w:t>
       </w:r>
     </w:p>
-    <w:p/>
     <w:p>
+      <w:pPr>
+        <w:pStyle w:val="ListBullet"/>
+      </w:pPr>
+      <w:r>
+        <w:t>Progressed from operations assistant to leading two full-service kitchens during high-volume park operations</w:t>
+      </w:r>
+    </w:p>
+    <w:p>
+      <w:pPr>
+        <w:pStyle w:val="ListBullet"/>
+      </w:pPr>
+      <w:r>
+        <w:t>Participated in engineering launch teams for new venues and attractions</w:t>
+      </w:r>
+    </w:p>
+    <w:p>
+      <w:pPr>
+        <w:pStyle w:val="ListBullet"/>
+      </w:pPr>
+      <w:r>
+        <w:t>Led cross-kitchen menu rollout projects, coordinating timing, staff training, and guest flow readiness</w:t>
+      </w:r>
+    </w:p>
+    <w:p>
+      <w:pPr>
+        <w:pStyle w:val="ListBullet"/>
+      </w:pPr>
+      <w:r>
+        <w:t>Developed early awareness of system bottlenecks, team handoffs, and operations logic under pressure</w:t>
+      </w:r>
+    </w:p>
+    <w:p>
+      <w:pPr>
+        <w:pStyle w:val="Heading1"/>
+        <w:jc w:val="left"/>
+      </w:pPr>
+      <w:r>
+        <w:t>EDUCATION &amp; CERTIFICATIONS</w:t>
+      </w:r>
+    </w:p>
+    <w:p>
+      <w:pPr>
+        <w:spacing w:after="120"/>
+      </w:pPr>
       <w:r>
         <w:rPr>
           <w:b/>
         </w:rPr>
-        <w:t>Professional Experience</w:t>
+        <w:t>Bachelor of Business Administration in Computer Information Systems</w:t>
+      </w:r>
+      <w:r>
+        <w:br/>
+        <w:t>Ana G. Méndez University – Carolina, PR (In Progress)</w:t>
       </w:r>
     </w:p>
     <w:p>
@@ -135,314 +530,308 @@
         <w:rPr>
           <w:b/>
         </w:rPr>
-        <w:t>Service Maintenance Manager — MAA – Dallas, TX</w:t>
-      </w:r>
-      <w:r>
-        <w:br/>
-        <w:t>Jun 2023 – Present</w:t>
+        <w:t>Completed Certifications:</w:t>
       </w:r>
     </w:p>
     <w:p>
+      <w:pPr>
+        <w:spacing w:after="60"/>
+      </w:pPr>
       <w:r>
-        <w:t>Led field ops while designing and deploying the Make Ready Digital Board (DMRB) — a production-grade Python system for turnover coordination</w:t>
-        <w:br/>
-        <w:br/>
-        <w:t>Eliminated spreadsheets with lifecycle logic, offline queuing, and task validation — reducing unit turnover from 13–20 days to 7 days</w:t>
-        <w:br/>
-        <w:br/>
-        <w:t>Delivered full-stack functionality with Python, SQLite, Supabase, and PySide6</w:t>
-        <w:br/>
-        <w:br/>
-        <w:t>Acted as both systems architect and end user — field-testing every feature in production</w:t>
+        <w:t>• Python for Everybody – University of Michigan / Coursera (2025)</w:t>
+      </w:r>
+    </w:p>
+    <w:p>
+      <w:pPr>
+        <w:spacing w:after="60"/>
+      </w:pPr>
+      <w:r>
+        <w:t>• Python 3 – Intermediate Track (2025)</w:t>
+      </w:r>
+    </w:p>
+    <w:p>
+      <w:pPr>
+        <w:spacing w:after="60"/>
+      </w:pPr>
+      <w:r>
+        <w:t>• Google Project Management Certificate – Coursera (2025)</w:t>
+      </w:r>
+    </w:p>
+    <w:p>
+      <w:pPr>
+        <w:spacing w:after="60"/>
+      </w:pPr>
+      <w:r>
+        <w:t>• EPA Section 608 Certification – HVAC Systems (2018)</w:t>
+      </w:r>
+    </w:p>
+    <w:p>
+      <w:pPr>
+        <w:pStyle w:val="Heading1"/>
+        <w:jc w:val="left"/>
+      </w:pPr>
+      <w:r>
+        <w:t>KEY PROJECTS</w:t>
       </w:r>
     </w:p>
     <w:p>
       <w:r>
         <w:rPr>
           <w:b/>
+          <w:sz w:val="22"/>
         </w:rPr>
-        <w:t>Service Manager — RPM Living – Dallas, TX</w:t>
-      </w:r>
-      <w:r>
-        <w:br/>
-        <w:t>May 2022 – Jun 2023</w:t>
+        <w:t>Make Ready Digital Board (DMRB)</w:t>
       </w:r>
     </w:p>
     <w:p>
+      <w:pPr>
+        <w:spacing w:after="60"/>
+      </w:pPr>
       <w:r>
-        <w:t>Directed maintenance operations and designed Excel-based dashboards to streamline task management and vendor oversight</w:t>
-        <w:br/>
-        <w:br/>
-        <w:t>Introduced structured workflows and SOPs, leading to improved turnover timelines</w:t>
-        <w:br/>
-        <w:br/>
-        <w:t>Applied agile coordination frameworks to reduce backlog and optimize coverage</w:t>
+        <w:rPr>
+          <w:i/>
+        </w:rPr>
+        <w:t>AI-Powered Task Lifecycle System | Python, Pandas, PySide6, FastAPI, SQLite → Supabase</w:t>
+      </w:r>
+    </w:p>
+    <w:p>
+      <w:pPr>
+        <w:spacing w:after="60"/>
+      </w:pPr>
+      <w:r>
+        <w:t>• Replaced spreadsheets with a logic-resolved unit coordination engine deployed across 3 properties</w:t>
+      </w:r>
+    </w:p>
+    <w:p>
+      <w:pPr>
+        <w:spacing w:after="60"/>
+      </w:pPr>
+      <w:r>
+        <w:t>• Reduced turnover from 13–20 days to 7 with role-based access, task gating, and offline queueing</w:t>
+      </w:r>
+    </w:p>
+    <w:p>
+      <w:pPr>
+        <w:spacing w:after="60"/>
+      </w:pPr>
+      <w:r>
+        <w:t>• Features 13-screen interface including Service Manager Console, MR Board, Task Manager, and Analytics Dashboard</w:t>
+      </w:r>
+    </w:p>
+    <w:p>
+      <w:pPr>
+        <w:spacing w:after="60"/>
+      </w:pPr>
+      <w:r>
+        <w:t>• Implemented core dialogs system for lifecycle orchestration and system-wide sync triggers</w:t>
       </w:r>
     </w:p>
     <w:p>
       <w:r>
         <w:rPr>
           <w:b/>
+          <w:sz w:val="22"/>
         </w:rPr>
-        <w:t>Residential Renovation Lead (Contractor) — First Choice</w:t>
-      </w:r>
-      <w:r>
-        <w:br/>
-        <w:t>Jan 2021 – May 2022</w:t>
+        <w:t>Python Training Board (PTB)</w:t>
       </w:r>
     </w:p>
     <w:p>
+      <w:pPr>
+        <w:spacing w:after="60"/>
+      </w:pPr>
       <w:r>
-        <w:t>Oversaw full-scope renovation projects with digital project tools and milestone tracking</w:t>
-        <w:br/>
-        <w:br/>
-        <w:t>Created protocols to reduce callbacks and improve delivery quality</w:t>
+        <w:rPr>
+          <w:i/>
+        </w:rPr>
+        <w:t>Interactive Learning Environment | Python, Tkinter, PySide6, GUI Development</w:t>
+      </w:r>
+    </w:p>
+    <w:p>
+      <w:pPr>
+        <w:spacing w:after="60"/>
+      </w:pPr>
+      <w:r>
+        <w:t>• Designed hands-on platform for GUI development training using sandbox-style experimentation</w:t>
+      </w:r>
+    </w:p>
+    <w:p>
+      <w:pPr>
+        <w:spacing w:after="60"/>
+      </w:pPr>
+      <w:r>
+        <w:t>• Built modular demo launchers with authorization flow, framework selection hub, and training interfaces</w:t>
+      </w:r>
+    </w:p>
+    <w:p>
+      <w:pPr>
+        <w:spacing w:after="60"/>
+      </w:pPr>
+      <w:r>
+        <w:t>• Features folder copy/isolate system, UI component explorer, and editable canvas with real-time code reflection</w:t>
+      </w:r>
+    </w:p>
+    <w:p>
+      <w:pPr>
+        <w:spacing w:after="60"/>
+      </w:pPr>
+      <w:r>
+        <w:t>• Supports both PySide6 and Tkinter frameworks with structured layout training and code exploration mode</w:t>
       </w:r>
     </w:p>
     <w:p>
       <w:r>
         <w:rPr>
           <w:b/>
+          <w:sz w:val="22"/>
         </w:rPr>
-        <w:t>Unit Upgrade Specialist (Contractor) — FSI</w:t>
-      </w:r>
-      <w:r>
-        <w:br/>
-        <w:t>Feb 2020 – Jan 2021</w:t>
+        <w:t>System Pilot</w:t>
       </w:r>
     </w:p>
     <w:p>
+      <w:pPr>
+        <w:spacing w:after="60"/>
+      </w:pPr>
       <w:r>
-        <w:t>Executed unit upgrades across multiple sites, implementing mobile-tracked workflows and trade sequencing improvements</w:t>
+        <w:rPr>
+          <w:i/>
+        </w:rPr>
+        <w:t>GPT-Powered Architecture Strategist | 16-Phase GTPS Framework, Clean Architecture</w:t>
+      </w:r>
+    </w:p>
+    <w:p>
+      <w:pPr>
+        <w:spacing w:after="60"/>
+      </w:pPr>
+      <w:r>
+        <w:t>• Designed deterministic GPT assistant operating through 3-phase pipeline with 16-phase GTPS framework</w:t>
+      </w:r>
+    </w:p>
+    <w:p>
+      <w:pPr>
+        <w:spacing w:after="60"/>
+      </w:pPr>
+      <w:r>
+        <w:t>• Transforms software ideas into implementation-ready Clean Architecture blueprints with modular specifications</w:t>
+      </w:r>
+    </w:p>
+    <w:p>
+      <w:pPr>
+        <w:spacing w:after="60"/>
+      </w:pPr>
+      <w:r>
+        <w:t>• Enforces architectural boundaries through structured file tree generation and module discovery interrogation</w:t>
+      </w:r>
+    </w:p>
+    <w:p>
+      <w:pPr>
+        <w:spacing w:after="60"/>
+      </w:pPr>
+      <w:r>
+        <w:t>• Outputs YAML, JSON, MD formats with developer-ready specs and blocking protocol enforcement</w:t>
       </w:r>
     </w:p>
     <w:p>
       <w:r>
         <w:rPr>
           <w:b/>
+          <w:sz w:val="22"/>
         </w:rPr>
-        <w:t>Maintenance Technician II — American Community</w:t>
-      </w:r>
-      <w:r>
-        <w:br/>
-        <w:t>Feb 2018 – Feb 2020</w:t>
+        <w:t>Blueprint Buddy</w:t>
       </w:r>
     </w:p>
     <w:p>
+      <w:pPr>
+        <w:spacing w:after="60"/>
+      </w:pPr>
       <w:r>
-        <w:t>Delivered multi-system repairs and supported CMMS implementation for better tracking and preventive logic</w:t>
+        <w:rPr>
+          <w:i/>
+        </w:rPr>
+        <w:t>Modular GPT Instruction Architect | 16-Block Logic Canvas, Validation Engines</w:t>
+      </w:r>
+    </w:p>
+    <w:p>
+      <w:pPr>
+        <w:spacing w:after="60"/>
+      </w:pPr>
+      <w:r>
+        <w:t>• Built full-scale GPT builder transforming user intent into logic-rich, exportable instruction sets</w:t>
+      </w:r>
+    </w:p>
+    <w:p>
+      <w:pPr>
+        <w:spacing w:after="60"/>
+      </w:pPr>
+      <w:r>
+        <w:t>• Features 16-block logic canvas with embedded validation engines and multi-format output capabilities</w:t>
+      </w:r>
+    </w:p>
+    <w:p>
+      <w:pPr>
+        <w:spacing w:after="60"/>
+      </w:pPr>
+      <w:r>
+        <w:t>• Performs intent-to-logic transformation with advanced prompt optimization and system logic optimization</w:t>
+      </w:r>
+    </w:p>
+    <w:p>
+      <w:pPr>
+        <w:spacing w:after="60"/>
+      </w:pPr>
+      <w:r>
+        <w:t>• Educational AI system with mentor-like behavior and cognitive load adaptation for structured learning</w:t>
       </w:r>
     </w:p>
     <w:p>
       <w:r>
         <w:rPr>
           <w:b/>
+          <w:sz w:val="22"/>
         </w:rPr>
-        <w:t>Ops Assistant → Kitchen Manager — Universal Studios – Orlando, FL</w:t>
-      </w:r>
-      <w:r>
-        <w:br/>
-        <w:t>2009 – 2018</w:t>
+        <w:t>Meta Code Sensei</w:t>
       </w:r>
     </w:p>
     <w:p>
-      <w:r>
-        <w:t>Progressed to managing two high-volume kitchen teams; led coordination for new venue launches and menu rollouts</w:t>
-        <w:br/>
-        <w:br/>
-        <w:t>Developed early instincts for operational systems design under pressure</w:t>
-      </w:r>
-    </w:p>
-    <w:p/>
-    <w:p>
+      <w:pPr>
+        <w:spacing w:after="60"/>
+      </w:pPr>
       <w:r>
         <w:rPr>
-          <w:b/>
+          <w:i/>
         </w:rPr>
-        <w:t>Education</w:t>
+        <w:t>Educational AI Assistant | Biological Metaphors, Mentor Behavior, Adaptive Learning</w:t>
       </w:r>
     </w:p>
     <w:p>
+      <w:pPr>
+        <w:spacing w:after="60"/>
+      </w:pPr>
       <w:r>
-        <w:rPr>
-          <w:b/>
-        </w:rPr>
-        <w:t>Bachelor of Business Administration (Computer Information Systems)</w:t>
-      </w:r>
-      <w:r>
-        <w:br/>
-        <w:t>Ana G. Méndez University – In Progress</w:t>
-        <w:br/>
-        <w:t>• 40+ credits completed previously; currently resumed studies</w:t>
-      </w:r>
-    </w:p>
-    <w:p/>
-    <w:p>
-      <w:r>
-        <w:rPr>
-          <w:b/>
-        </w:rPr>
-        <w:t>Certifications</w:t>
+        <w:t>• Developed sophisticated educational AI with biological metaphor framework for code instruction</w:t>
       </w:r>
     </w:p>
     <w:p>
+      <w:pPr>
+        <w:spacing w:after="60"/>
+      </w:pPr>
       <w:r>
-        <w:rPr>
-          <w:b/>
-        </w:rPr>
-        <w:t>Completed:</w:t>
+        <w:t>• Implements mentor-like behavior with cognitive load adaptation and structured learning approaches</w:t>
       </w:r>
     </w:p>
     <w:p>
+      <w:pPr>
+        <w:spacing w:after="60"/>
+      </w:pPr>
       <w:r>
-        <w:t>Google Project Management Certificate – Coursera, 2025</w:t>
+        <w:t>• Features 16-phase behavioral framework for personalized developer guidance and skill building</w:t>
       </w:r>
     </w:p>
     <w:p>
+      <w:pPr>
+        <w:spacing w:after="60"/>
+      </w:pPr>
       <w:r>
-        <w:t>Python for Everybody – University of Michigan, 2025</w:t>
-      </w:r>
-    </w:p>
-    <w:p>
-      <w:r>
-        <w:t>Python 3: Intermediate Track – Coursera, 2025</w:t>
-      </w:r>
-    </w:p>
-    <w:p>
-      <w:r>
-        <w:t>EPA Section 608 Certification – HVAC Systems, 2018</w:t>
-      </w:r>
-    </w:p>
-    <w:p>
-      <w:r>
-        <w:rPr>
-          <w:b/>
-        </w:rPr>
-        <w:t>In Progress:</w:t>
-      </w:r>
-    </w:p>
-    <w:p>
-      <w:r>
-        <w:t>IBM AI Engineering Certificate – Coursera</w:t>
-      </w:r>
-    </w:p>
-    <w:p/>
-    <w:p>
-      <w:r>
-        <w:rPr>
-          <w:b/>
-        </w:rPr>
-        <w:t>Key Projects</w:t>
-      </w:r>
-    </w:p>
-    <w:p>
-      <w:r>
-        <w:rPr>
-          <w:b/>
-        </w:rPr>
-        <w:t>Make Ready Digital Board (DMRB)</w:t>
-      </w:r>
-      <w:r>
-        <w:br/>
-        <w:t>Python, Pandas, PySide6, FastAPI, SQLite → Supabase</w:t>
-      </w:r>
-    </w:p>
-    <w:p>
-      <w:r>
-        <w:t>Lifecycle-based task manager for property teams; used in production</w:t>
-        <w:br/>
-        <w:br/>
-        <w:t>Reduced turnover time by 50% through role-based access and smart task gating</w:t>
-      </w:r>
-    </w:p>
-    <w:p>
-      <w:r>
-        <w:rPr>
-          <w:b/>
-        </w:rPr>
-        <w:t>Blueprint Buddy</w:t>
-      </w:r>
-      <w:r>
-        <w:br/>
-        <w:t>GPT Instruction Builder | Prompt Engineering, Validation Logic</w:t>
-      </w:r>
-    </w:p>
-    <w:p>
-      <w:r>
-        <w:t>Designed an agent to convert user input into deployable GPT instructions with multi-format output</w:t>
-      </w:r>
-    </w:p>
-    <w:p>
-      <w:r>
-        <w:rPr>
-          <w:b/>
-        </w:rPr>
-        <w:t>System Pilot</w:t>
-      </w:r>
-      <w:r>
-        <w:br/>
-        <w:t>GPT-Powered Architecture Strategist</w:t>
-      </w:r>
-    </w:p>
-    <w:p>
-      <w:r>
-        <w:t>Modular assistant for converting raw product concepts into blueprint-level system plans</w:t>
-      </w:r>
-    </w:p>
-    <w:p>
-      <w:r>
-        <w:rPr>
-          <w:b/>
-        </w:rPr>
-        <w:t>Meta Code Sensei</w:t>
-      </w:r>
-      <w:r>
-        <w:br/>
-        <w:t>Python Learning GPT Agent</w:t>
-      </w:r>
-    </w:p>
-    <w:p>
-      <w:r>
-        <w:t>Guided dev learners through 12-phase Python + architecture learning flows using GPT recursion</w:t>
-      </w:r>
-    </w:p>
-    <w:p>
-      <w:r>
-        <w:rPr>
-          <w:b/>
-        </w:rPr>
-        <w:t>Python Training Board (PTB)</w:t>
-      </w:r>
-      <w:r>
-        <w:br/>
-        <w:t>Tkinter + PySide6 GUI Learning Tool</w:t>
-      </w:r>
-    </w:p>
-    <w:p>
-      <w:r>
-        <w:t>Designed for developers to practice full-stack design patterns in a controlled, modular environment</w:t>
-      </w:r>
-    </w:p>
-    <w:p/>
-    <w:p>
-      <w:r>
-        <w:rPr>
-          <w:b/>
-        </w:rPr>
-        <w:t>Results &amp; Metrics</w:t>
-      </w:r>
-    </w:p>
-    <w:p>
-      <w:r>
-        <w:t>• 65% process efficiency gain via AI agent deployment</w:t>
-        <w:br/>
-        <w:t>• 13→7 days unit turnover through DMRB system</w:t>
-        <w:br/>
-        <w:t>• 40% maintenance cost reduction via predictive logic</w:t>
-        <w:br/>
-        <w:t>• $25K+ cost savings through Excel-to-Python transformation</w:t>
-        <w:br/>
-        <w:t>• Trained 50+ team members on tools, logic, and execution workflows</w:t>
+        <w:t>• Designed for beginner-stage developers using AI-first approach for rapid skill acquisition</w:t>
       </w:r>
     </w:p>
     <w:sectPr>

</xml_diff>

<commit_message>
Remove project details about AI tool from experience descriptions
Remove references to the Make Ready Digital Board (DMRB) and associated metrics from resume generation scripts and HTML.

Replit-Commit-Author: Agent
Replit-Commit-Session-Id: 9f2d6c68-08d5-4db1-b541-c02e23d68f32
Replit-Commit-Checkpoint-Type: full_checkpoint
Replit-Commit-Screenshot-Url: https://storage.googleapis.com/screenshot-production-us-central1/1ec31d1e-cc39-469b-b1b7-c57fbd5c68cf/9f2d6c68-08d5-4db1-b541-c02e23d68f32/BcCmhPh
</commit_message>
<xml_diff>
--- a/resume.docx
+++ b/resume.docx
@@ -362,7 +362,7 @@
         <w:pStyle w:val="ListBullet"/>
       </w:pPr>
       <w:r>
-        <w:t>Led service operations across 3 multifamily properties while designing and deploying the Make Ready Digital Board (DMRB) — a logic-based AI tool used live to coordinate unit readiness</w:t>
+        <w:t>Led service operations across 3 multifamily properties</w:t>
       </w:r>
     </w:p>
     <w:p>
@@ -379,14 +379,6 @@
       </w:pPr>
       <w:r>
         <w:t>Built audit-safe, role-scoped task flows with offline queueing, conflict detection, and automatic readiness locking</w:t>
-      </w:r>
-    </w:p>
-    <w:p>
-      <w:pPr>
-        <w:pStyle w:val="ListBullet"/>
-      </w:pPr>
-      <w:r>
-        <w:t>Reduced unit turnover time from 13–20 days to 7 through system-led coordination and real-time visibility</w:t>
       </w:r>
     </w:p>
     <w:p>

</xml_diff>